<commit_message>
Mise à jour de la section Aménagement du Territoire pour Talon.
</commit_message>
<xml_diff>
--- a/data/second tour benin.docx
+++ b/data/second tour benin.docx
@@ -316,16 +316,7 @@
                 <w:rFonts w:cs="Times New Roman"/>
                 <w:b/>
               </w:rPr>
-              <w:t>Ad</w:t>
-            </w:r>
-            <w:bookmarkStart w:id="0" w:name="_GoBack"/>
-            <w:bookmarkEnd w:id="0"/>
-            <w:r>
-              <w:rPr>
-                <w:rFonts w:cs="Times New Roman"/>
-                <w:b/>
-              </w:rPr>
-              <w:t>ministration judiciaire</w:t>
+              <w:t>Administration judiciaire</w:t>
             </w:r>
           </w:p>
         </w:tc>
@@ -1260,12 +1251,21 @@
                 <w:b/>
               </w:rPr>
             </w:pPr>
+            <w:bookmarkStart w:id="0" w:name="_GoBack"/>
             <w:r>
               <w:rPr>
                 <w:rFonts w:cs="Times New Roman"/>
                 <w:b/>
               </w:rPr>
-              <w:t>Aménagement du territoire</w:t>
+              <w:t>Aména</w:t>
+            </w:r>
+            <w:bookmarkEnd w:id="0"/>
+            <w:r>
+              <w:rPr>
+                <w:rFonts w:cs="Times New Roman"/>
+                <w:b/>
+              </w:rPr>
+              <w:t>gement du territoire</w:t>
             </w:r>
           </w:p>
         </w:tc>
@@ -1398,138 +1398,252 @@
               </w:rPr>
             </w:pPr>
             <w:r>
-              <w:rPr>
-                <w:rFonts w:cs="Times New Roman"/>
-              </w:rPr>
-              <w:t>Assainissement et aménagement des berges de la lagune de Cotonou et de son plan d’eau.</w:t>
-            </w:r>
-          </w:p>
-          <w:p>
-            <w:pPr>
-              <w:spacing w:before="120" w:after="120"/>
-              <w:rPr>
-                <w:rFonts w:cs="Times New Roman"/>
-              </w:rPr>
-            </w:pPr>
-            <w:r>
-              <w:rPr>
-                <w:rFonts w:cs="Times New Roman"/>
-              </w:rPr>
-              <w:t>Restructuration et modernisation du marché Dantokpa à Cotonou</w:t>
-            </w:r>
-          </w:p>
-          <w:p>
-            <w:pPr>
-              <w:spacing w:before="120" w:after="120"/>
-              <w:rPr>
-                <w:rFonts w:cs="Times New Roman"/>
-              </w:rPr>
-            </w:pPr>
-            <w:r>
-              <w:rPr>
-                <w:rFonts w:cs="Times New Roman"/>
-              </w:rPr>
-              <w:t>Rénovation du centre-ville Ganhi à Cotonou</w:t>
-            </w:r>
-          </w:p>
-          <w:p>
-            <w:pPr>
-              <w:spacing w:before="120" w:after="120"/>
-              <w:rPr>
-                <w:rFonts w:cs="Times New Roman"/>
-              </w:rPr>
-            </w:pPr>
-            <w:r>
-              <w:rPr>
-                <w:rFonts w:cs="Times New Roman"/>
-              </w:rPr>
-              <w:t>Résorption et / ou réaménagement des quartiers insalubres à Cotonou</w:t>
-            </w:r>
-          </w:p>
-          <w:p>
-            <w:pPr>
-              <w:spacing w:before="120" w:after="120"/>
-              <w:rPr>
-                <w:rFonts w:cs="Times New Roman"/>
-              </w:rPr>
-            </w:pPr>
-            <w:r>
-              <w:rPr>
-                <w:rFonts w:cs="Times New Roman"/>
-              </w:rPr>
-              <w:t>Réalisation des infrastructures d’assainissement et de drainage des eaux de pluies à Parakou</w:t>
-            </w:r>
-          </w:p>
-          <w:p>
-            <w:pPr>
-              <w:spacing w:before="120" w:after="120"/>
-              <w:rPr>
-                <w:rFonts w:cs="Times New Roman"/>
-              </w:rPr>
-            </w:pPr>
-            <w:r>
-              <w:rPr>
-                <w:rFonts w:cs="Times New Roman"/>
-              </w:rPr>
-              <w:t>Restructuration et modernisation du marché de Parakou</w:t>
-            </w:r>
-          </w:p>
-          <w:p>
-            <w:pPr>
-              <w:spacing w:before="120" w:after="120"/>
-              <w:rPr>
-                <w:rFonts w:cs="Times New Roman"/>
-              </w:rPr>
-            </w:pPr>
-            <w:r>
-              <w:rPr>
-                <w:rFonts w:cs="Times New Roman"/>
-              </w:rPr>
-              <w:t>Modernisation du système de collecte, transport, traitement et élimination des ordures en décharges contrôlées</w:t>
-            </w:r>
-          </w:p>
-          <w:p>
-            <w:pPr>
-              <w:spacing w:before="120" w:after="120"/>
-              <w:rPr>
-                <w:rFonts w:cs="Times New Roman"/>
-                <w:b/>
-              </w:rPr>
-            </w:pPr>
-            <w:r>
-              <w:rPr>
-                <w:rFonts w:cs="Times New Roman"/>
-                <w:b/>
-              </w:rPr>
-              <w:t>Accélération &amp; renforcement des capacités du processus de décentralisation</w:t>
-            </w:r>
-          </w:p>
-          <w:p>
-            <w:pPr>
-              <w:spacing w:before="120" w:after="120"/>
-              <w:rPr>
-                <w:rFonts w:cs="Times New Roman"/>
-              </w:rPr>
-            </w:pPr>
-            <w:r>
-              <w:rPr>
-                <w:rFonts w:cs="Times New Roman"/>
-              </w:rPr>
-              <w:t>Les nouveaux chefs-lieux des six départements (Alibori, Atlantique, Collines, Couffo, Donga et Plateau), seront désignés au plus tard le 31 décembre 2016.</w:t>
-            </w:r>
-          </w:p>
-          <w:p>
-            <w:pPr>
-              <w:spacing w:before="120" w:after="120"/>
-              <w:rPr>
-                <w:rFonts w:cs="Times New Roman"/>
-              </w:rPr>
-            </w:pPr>
-            <w:r>
-              <w:rPr>
-                <w:rFonts w:cs="Times New Roman"/>
-              </w:rPr>
-              <w:t>Ces nouveaux chefs-lieux seront installés, équipés et fonctionnels au plus tard le 31 décembre 2017.</w:t>
+              <w:t>Poursuivre la numérisation générale et couverture géodésique de tout le territoire béninois</w:t>
+            </w:r>
+            <w:r>
+              <w:t>.</w:t>
+            </w:r>
+          </w:p>
+          <w:p>
+            <w:pPr>
+              <w:spacing w:before="120" w:after="120"/>
+              <w:rPr>
+                <w:rFonts w:cs="Times New Roman"/>
+              </w:rPr>
+            </w:pPr>
+            <w:r>
+              <w:rPr>
+                <w:rFonts w:cs="Times New Roman"/>
+              </w:rPr>
+              <w:t>Assainir et aménager l</w:t>
+            </w:r>
+            <w:r>
+              <w:rPr>
+                <w:rFonts w:cs="Times New Roman"/>
+              </w:rPr>
+              <w:t>es berges de la lagune de Cotonou et de son plan d’eau.</w:t>
+            </w:r>
+          </w:p>
+          <w:p>
+            <w:pPr>
+              <w:spacing w:before="120" w:after="120"/>
+              <w:rPr>
+                <w:rFonts w:cs="Times New Roman"/>
+              </w:rPr>
+            </w:pPr>
+            <w:r>
+              <w:rPr>
+                <w:rFonts w:cs="Times New Roman"/>
+              </w:rPr>
+              <w:t>Restructurer et moderniser le</w:t>
+            </w:r>
+            <w:r>
+              <w:rPr>
+                <w:rFonts w:cs="Times New Roman"/>
+              </w:rPr>
+              <w:t xml:space="preserve"> marché Dantokpa à Cotonou</w:t>
+            </w:r>
+            <w:r>
+              <w:rPr>
+                <w:rFonts w:cs="Times New Roman"/>
+              </w:rPr>
+              <w:t>.</w:t>
+            </w:r>
+          </w:p>
+          <w:p>
+            <w:pPr>
+              <w:spacing w:before="120" w:after="120"/>
+              <w:rPr>
+                <w:rFonts w:cs="Times New Roman"/>
+              </w:rPr>
+            </w:pPr>
+            <w:r>
+              <w:rPr>
+                <w:rFonts w:cs="Times New Roman"/>
+              </w:rPr>
+              <w:t>Rénov</w:t>
+            </w:r>
+            <w:r>
+              <w:rPr>
+                <w:rFonts w:cs="Times New Roman"/>
+              </w:rPr>
+              <w:t xml:space="preserve">er le </w:t>
+            </w:r>
+            <w:r>
+              <w:rPr>
+                <w:rFonts w:cs="Times New Roman"/>
+              </w:rPr>
+              <w:t>centre-ville Ganhi à Cotonou</w:t>
+            </w:r>
+            <w:r>
+              <w:rPr>
+                <w:rFonts w:cs="Times New Roman"/>
+              </w:rPr>
+              <w:t>.</w:t>
+            </w:r>
+          </w:p>
+          <w:p>
+            <w:pPr>
+              <w:spacing w:before="120" w:after="120"/>
+              <w:rPr>
+                <w:rFonts w:cs="Times New Roman"/>
+              </w:rPr>
+            </w:pPr>
+            <w:r>
+              <w:rPr>
+                <w:rFonts w:cs="Times New Roman"/>
+              </w:rPr>
+              <w:t>Résor</w:t>
+            </w:r>
+            <w:r>
+              <w:rPr>
+                <w:rFonts w:cs="Times New Roman"/>
+              </w:rPr>
+              <w:t>ber</w:t>
+            </w:r>
+            <w:r>
+              <w:rPr>
+                <w:rFonts w:cs="Times New Roman"/>
+              </w:rPr>
+              <w:t xml:space="preserve"> et / ou réaménage</w:t>
+            </w:r>
+            <w:r>
+              <w:rPr>
+                <w:rFonts w:cs="Times New Roman"/>
+              </w:rPr>
+              <w:t>r</w:t>
+            </w:r>
+            <w:r>
+              <w:rPr>
+                <w:rFonts w:cs="Times New Roman"/>
+              </w:rPr>
+              <w:t xml:space="preserve"> des quartiers insalubres à Cotonou</w:t>
+            </w:r>
+            <w:r>
+              <w:rPr>
+                <w:rFonts w:cs="Times New Roman"/>
+              </w:rPr>
+              <w:t>.</w:t>
+            </w:r>
+          </w:p>
+          <w:p>
+            <w:pPr>
+              <w:spacing w:before="120" w:after="120"/>
+              <w:rPr>
+                <w:rFonts w:cs="Times New Roman"/>
+              </w:rPr>
+            </w:pPr>
+            <w:r>
+              <w:rPr>
+                <w:rFonts w:cs="Times New Roman"/>
+              </w:rPr>
+              <w:t>Réalis</w:t>
+            </w:r>
+            <w:r>
+              <w:rPr>
+                <w:rFonts w:cs="Times New Roman"/>
+              </w:rPr>
+              <w:t>er</w:t>
+            </w:r>
+            <w:r>
+              <w:rPr>
+                <w:rFonts w:cs="Times New Roman"/>
+              </w:rPr>
+              <w:t xml:space="preserve"> des infrastructures d’assainissement et de drainage des eaux de pluies à Parakou</w:t>
+            </w:r>
+            <w:r>
+              <w:rPr>
+                <w:rFonts w:cs="Times New Roman"/>
+              </w:rPr>
+              <w:t>.</w:t>
+            </w:r>
+          </w:p>
+          <w:p>
+            <w:pPr>
+              <w:spacing w:before="120" w:after="120"/>
+              <w:rPr>
+                <w:rFonts w:cs="Times New Roman"/>
+              </w:rPr>
+            </w:pPr>
+            <w:r>
+              <w:rPr>
+                <w:rFonts w:cs="Times New Roman"/>
+              </w:rPr>
+              <w:t>Restructur</w:t>
+            </w:r>
+            <w:r>
+              <w:rPr>
+                <w:rFonts w:cs="Times New Roman"/>
+              </w:rPr>
+              <w:t>er</w:t>
+            </w:r>
+            <w:r>
+              <w:rPr>
+                <w:rFonts w:cs="Times New Roman"/>
+              </w:rPr>
+              <w:t xml:space="preserve"> et modernis</w:t>
+            </w:r>
+            <w:r>
+              <w:rPr>
+                <w:rFonts w:cs="Times New Roman"/>
+              </w:rPr>
+              <w:t>er</w:t>
+            </w:r>
+            <w:r>
+              <w:rPr>
+                <w:rFonts w:cs="Times New Roman"/>
+              </w:rPr>
+              <w:t xml:space="preserve"> </w:t>
+            </w:r>
+            <w:r>
+              <w:rPr>
+                <w:rFonts w:cs="Times New Roman"/>
+              </w:rPr>
+              <w:t>le</w:t>
+            </w:r>
+            <w:r>
+              <w:rPr>
+                <w:rFonts w:cs="Times New Roman"/>
+              </w:rPr>
+              <w:t xml:space="preserve"> marché de Parakou</w:t>
+            </w:r>
+            <w:r>
+              <w:rPr>
+                <w:rFonts w:cs="Times New Roman"/>
+              </w:rPr>
+              <w:t>.</w:t>
+            </w:r>
+          </w:p>
+          <w:p>
+            <w:pPr>
+              <w:spacing w:before="120"/>
+              <w:rPr>
+                <w:rFonts w:cs="Times New Roman"/>
+              </w:rPr>
+            </w:pPr>
+            <w:r>
+              <w:rPr>
+                <w:rFonts w:cs="Times New Roman"/>
+              </w:rPr>
+              <w:t>Modernis</w:t>
+            </w:r>
+            <w:r>
+              <w:rPr>
+                <w:rFonts w:cs="Times New Roman"/>
+              </w:rPr>
+              <w:t>er le</w:t>
+            </w:r>
+            <w:r>
+              <w:rPr>
+                <w:rFonts w:cs="Times New Roman"/>
+              </w:rPr>
+              <w:t xml:space="preserve"> système de collecte, transport, traitement et élimination des ordures en décharges contrôlées</w:t>
+            </w:r>
+            <w:r>
+              <w:rPr>
+                <w:rFonts w:cs="Times New Roman"/>
+              </w:rPr>
+              <w:t>.</w:t>
             </w:r>
           </w:p>
         </w:tc>
@@ -1790,15 +1904,7 @@
               <w:spacing w:before="120" w:after="120"/>
             </w:pPr>
             <w:r>
-              <w:t xml:space="preserve">Achever le processus en cours du classement au Patrimoine mondial </w:t>
-            </w:r>
-            <w:proofErr w:type="gramStart"/>
-            <w:r>
-              <w:t>de Ouidah</w:t>
-            </w:r>
-            <w:proofErr w:type="gramEnd"/>
-            <w:r>
-              <w:t>.</w:t>
+              <w:t>Achever le processus en cours du classement au Patrimoine mondial de Ouidah.</w:t>
             </w:r>
           </w:p>
           <w:p>
@@ -3835,9 +3941,16 @@
                 <w:rFonts w:eastAsia="Times New Roman" w:cs="Times New Roman"/>
                 <w:lang w:eastAsia="fr-FR"/>
               </w:rPr>
-              <w:t>vidomegon.</w:t>
+              <w:t>vidomegon</w:t>
             </w:r>
             <w:proofErr w:type="spellEnd"/>
+            <w:r>
+              <w:rPr>
+                <w:rFonts w:eastAsia="Times New Roman" w:cs="Times New Roman"/>
+                <w:lang w:eastAsia="fr-FR"/>
+              </w:rPr>
+              <w:t>.</w:t>
+            </w:r>
           </w:p>
           <w:p>
             <w:pPr>
@@ -11908,7 +12021,7 @@
 </file>
 
 <file path=customXml/itemProps1.xml><?xml version="1.0" encoding="utf-8"?>
-<ds:datastoreItem xmlns:ds="http://schemas.openxmlformats.org/officeDocument/2006/customXml" ds:itemID="{84297E77-CE37-49CB-BAD4-462B0B2D1801}">
+<ds:datastoreItem xmlns:ds="http://schemas.openxmlformats.org/officeDocument/2006/customXml" ds:itemID="{10B7B91C-D644-40C8-AD83-1DD1F3E10CB7}">
   <ds:schemaRefs>
     <ds:schemaRef ds:uri="http://schemas.openxmlformats.org/officeDocument/2006/bibliography"/>
   </ds:schemaRefs>

</xml_diff>